<commit_message>
Adjustments made to accomodate question 1, both model and answers report
</commit_message>
<xml_diff>
--- a/CIV E 606/Assignment 4/Chiteri, Martin Akolo - CIV E 606 Assignement 4, report.docx
+++ b/CIV E 606/Assignment 4/Chiteri, Martin Akolo - CIV E 606 Assignement 4, report.docx
@@ -137,141 +137,17 @@
         <w:t xml:space="preserve">ii) Which of the truck sizes is more productive at the end of the stipulated duration? </w:t>
       </w:r>
     </w:p>
-    <w:p/>
-    <w:p>
-      <w:r>
-        <w:t xml:space="preserve">iii) What is the average cycle length for small and large trucks? </w:t>
-      </w:r>
-    </w:p>
-    <w:p/>
-    <w:p>
-      <w:pPr>
-        <w:ind w:firstLine="720"/>
-        <w:rPr>
-          <w:b/>
-          <w:u w:val="single"/>
-        </w:rPr>
-      </w:pPr>
-      <w:r>
-        <w:rPr>
-          <w:b/>
-          <w:u w:val="single"/>
-        </w:rPr>
-        <w:t>Question TWO</w:t>
-      </w:r>
-    </w:p>
-    <w:p>
-      <w:pPr>
-        <w:pStyle w:val="ListParagraph"/>
-        <w:numPr>
-          <w:ilvl w:val="0"/>
-          <w:numId w:val="8"/>
-        </w:numPr>
-        <w:rPr>
-          <w:i/>
-        </w:rPr>
-      </w:pPr>
-      <w:r>
-        <w:rPr>
-          <w:i/>
-        </w:rPr>
-        <w:t xml:space="preserve">How much </w:t>
-      </w:r>
-      <w:r>
-        <w:rPr>
-          <w:i/>
-        </w:rPr>
-        <w:t xml:space="preserve">time </w:t>
-      </w:r>
-      <w:r>
-        <w:rPr>
-          <w:i/>
-        </w:rPr>
-        <w:t xml:space="preserve">and money </w:t>
-      </w:r>
-      <w:r>
-        <w:rPr>
-          <w:i/>
-        </w:rPr>
-        <w:t>does it take to obtain a successful contract?</w:t>
-      </w:r>
-    </w:p>
-    <w:p>
-      <w:r>
-        <w:rPr>
-          <w:b/>
-        </w:rPr>
-        <w:t>Duration</w:t>
-      </w:r>
-      <w:r>
-        <w:t xml:space="preserve"> spent is 52,070.25 hours </w:t>
-      </w:r>
-      <w:r>
-        <w:t xml:space="preserve">in total </w:t>
-      </w:r>
-      <w:r>
-        <w:t xml:space="preserve">from 148 bids </w:t>
-      </w:r>
-      <w:r>
-        <w:t xml:space="preserve">successful </w:t>
-      </w:r>
-      <w:r>
-        <w:t xml:space="preserve">observed. </w:t>
-      </w:r>
-      <w:r>
-        <w:t xml:space="preserve">The average time observed for all averages is </w:t>
-      </w:r>
-      <w:r>
-        <w:rPr>
-          <w:b/>
-          <w:u w:val="single"/>
-        </w:rPr>
-        <w:t>351.83</w:t>
-      </w:r>
-      <w:r>
-        <w:rPr>
-          <w:b/>
-          <w:u w:val="single"/>
-        </w:rPr>
-        <w:t xml:space="preserve"> hours</w:t>
-      </w:r>
-      <w:r>
-        <w:rPr>
-          <w:b/>
-          <w:u w:val="single"/>
-        </w:rPr>
-        <w:t>.</w:t>
-      </w:r>
-      <w:r>
-        <w:t xml:space="preserve"> </w:t>
-      </w:r>
-      <w:r>
-        <w:t>See screenshot attached below</w:t>
-      </w:r>
-      <w:r>
-        <w:t xml:space="preserve"> of</w:t>
-      </w:r>
-      <w:r>
-        <w:t xml:space="preserve"> the associated statistic collect element</w:t>
-      </w:r>
-      <w:r>
-        <w:t>.</w:t>
-      </w:r>
-    </w:p>
-    <w:p/>
-    <w:p/>
     <w:p>
       <w:r>
         <w:rPr>
           <w:noProof/>
           <w:lang w:val="en-GB" w:eastAsia="en-GB"/>
         </w:rPr>
-        <w:lastRenderedPageBreak/>
         <w:drawing>
-          <wp:inline distT="0" distB="0" distL="0" distR="0" wp14:anchorId="16E4BDDA" wp14:editId="13667B45">
-            <wp:extent cx="5943600" cy="3566160"/>
-            <wp:effectExtent l="0" t="0" r="0" b="0"/>
-            <wp:docPr id="1" name="Picture 1"/>
+          <wp:inline distT="0" distB="0" distL="0" distR="0" wp14:anchorId="1CAE129B" wp14:editId="3716754C">
+            <wp:extent cx="5943600" cy="1918335"/>
+            <wp:effectExtent l="0" t="0" r="0" b="5715"/>
+            <wp:docPr id="5" name="Picture 5"/>
             <wp:cNvGraphicFramePr>
               <a:graphicFrameLocks xmlns:a="http://schemas.openxmlformats.org/drawingml/2006/main" noChangeAspect="1"/>
             </wp:cNvGraphicFramePr>
@@ -291,7 +167,7 @@
                   <pic:spPr>
                     <a:xfrm>
                       <a:off x="0" y="0"/>
-                      <a:ext cx="5943600" cy="3566160"/>
+                      <a:ext cx="5943600" cy="1918335"/>
                     </a:xfrm>
                     <a:prstGeom prst="rect">
                       <a:avLst/>
@@ -307,56 +183,702 @@
     <w:p/>
     <w:p>
       <w:r>
-        <w:t xml:space="preserve">The amount of </w:t>
-      </w:r>
-      <w:r>
-        <w:rPr>
-          <w:b/>
-        </w:rPr>
-        <w:t>money</w:t>
-      </w:r>
-      <w:r>
-        <w:t xml:space="preserve"> spent is </w:t>
-      </w:r>
-      <w:r>
-        <w:t>$</w:t>
-      </w:r>
-      <w:r>
-        <w:t xml:space="preserve"> 1,777,243.01</w:t>
-      </w:r>
-      <w:r>
-        <w:t xml:space="preserve"> in total from 148 successful bids</w:t>
-      </w:r>
-      <w:r>
-        <w:t>. The average amount</w:t>
-      </w:r>
-      <w:r>
-        <w:t xml:space="preserve"> observed for all averages is</w:t>
-      </w:r>
-      <w:r>
-        <w:t xml:space="preserve"> $</w:t>
-      </w:r>
-      <w:r>
+        <w:t xml:space="preserve">Small trucks, trips made in 600 minutes </w:t>
+      </w:r>
+    </w:p>
+    <w:p>
+      <w:r>
+        <w:t xml:space="preserve">= 49 + 48 + 51 = 148 trips in total (From the final values of counters associated with them) </w:t>
+      </w:r>
+    </w:p>
+    <w:p>
+      <w:r>
+        <w:t xml:space="preserve">Capacity dumped = 148 x 20 = </w:t>
+      </w:r>
+      <w:r>
+        <w:rPr>
+          <w:b/>
+        </w:rPr>
+        <w:t>2,960 tons / 600</w:t>
+      </w:r>
+      <w:r>
+        <w:t xml:space="preserve"> minutes or </w:t>
+      </w:r>
+      <w:r>
+        <w:rPr>
+          <w:b/>
+        </w:rPr>
+        <w:t>4.93 tons / minute</w:t>
+      </w:r>
+    </w:p>
+    <w:p>
+      <w:r>
+        <w:t xml:space="preserve">Large trucks, trips made in 600 minutes </w:t>
+      </w:r>
+    </w:p>
+    <w:p>
+      <w:r>
+        <w:t xml:space="preserve">= 23 + 23 + 22 = 68 trips </w:t>
+      </w:r>
+      <w:r>
+        <w:t>(From the final values of counters associated with them)</w:t>
+      </w:r>
+    </w:p>
+    <w:p>
+      <w:pPr>
+        <w:rPr>
+          <w:b/>
+        </w:rPr>
+      </w:pPr>
+      <w:r>
+        <w:t xml:space="preserve">Capacity </w:t>
+      </w:r>
+      <w:r>
+        <w:t>dumped = 68 x 5</w:t>
+      </w:r>
+      <w:r>
+        <w:t xml:space="preserve">0 = </w:t>
+      </w:r>
+      <w:r>
+        <w:rPr>
+          <w:b/>
+        </w:rPr>
+        <w:t>3,40</w:t>
+      </w:r>
+      <w:r>
+        <w:rPr>
+          <w:b/>
+        </w:rPr>
+        <w:t>0 tons / 600</w:t>
+      </w:r>
+      <w:r>
+        <w:t xml:space="preserve"> minutes or </w:t>
+      </w:r>
+      <w:r>
+        <w:rPr>
+          <w:b/>
+        </w:rPr>
+        <w:t>5.67</w:t>
+      </w:r>
+      <w:r>
+        <w:rPr>
+          <w:b/>
+        </w:rPr>
+        <w:t xml:space="preserve"> tons / minute</w:t>
+      </w:r>
+    </w:p>
+    <w:p>
+      <w:r>
+        <w:rPr>
+          <w:b/>
+        </w:rPr>
+        <w:t xml:space="preserve">Therefore: </w:t>
+      </w:r>
+      <w:r>
+        <w:t>Large</w:t>
+      </w:r>
+      <w:r>
+        <w:t xml:space="preserve"> trucks seem to have more productivity per minute (5.67 ton / minute) given the observations made in the 600 minutes of simulation time. </w:t>
+      </w:r>
+    </w:p>
+    <w:p/>
+    <w:p>
+      <w:r>
+        <w:t xml:space="preserve">iii) What is the average cycle length for small and large trucks? </w:t>
+      </w:r>
+    </w:p>
+    <w:p>
+      <w:pPr>
+        <w:rPr>
+          <w:i/>
+        </w:rPr>
+      </w:pPr>
+      <w:r>
+        <w:rPr>
+          <w:i/>
+        </w:rPr>
+        <w:lastRenderedPageBreak/>
+        <w:t xml:space="preserve">Small </w:t>
+      </w:r>
+      <w:r>
+        <w:rPr>
+          <w:i/>
+        </w:rPr>
+        <w:t>trucks</w:t>
+      </w:r>
+    </w:p>
+    <w:tbl>
+      <w:tblPr>
+        <w:tblStyle w:val="TableGrid"/>
+        <w:tblW w:w="0" w:type="auto"/>
+        <w:tblLook w:val="04A0" w:firstRow="1" w:lastRow="0" w:firstColumn="1" w:lastColumn="0" w:noHBand="0" w:noVBand="1"/>
+      </w:tblPr>
+      <w:tblGrid>
+        <w:gridCol w:w="4716"/>
+        <w:gridCol w:w="4718"/>
+        <w:gridCol w:w="4716"/>
+      </w:tblGrid>
+      <w:tr>
+        <w:tc>
+          <w:tcPr>
+            <w:tcW w:w="4392" w:type="dxa"/>
+          </w:tcPr>
+          <w:p>
+            <w:r>
+              <w:rPr>
+                <w:noProof/>
+                <w:lang w:val="en-GB" w:eastAsia="en-GB"/>
+              </w:rPr>
+              <w:drawing>
+                <wp:inline distT="0" distB="0" distL="0" distR="0" wp14:anchorId="3A9ACAA7" wp14:editId="14AE2ADB">
+                  <wp:extent cx="2854660" cy="1712794"/>
+                  <wp:effectExtent l="0" t="0" r="3175" b="1905"/>
+                  <wp:docPr id="7" name="Picture 7"/>
+                  <wp:cNvGraphicFramePr>
+                    <a:graphicFrameLocks xmlns:a="http://schemas.openxmlformats.org/drawingml/2006/main" noChangeAspect="1"/>
+                  </wp:cNvGraphicFramePr>
+                  <a:graphic xmlns:a="http://schemas.openxmlformats.org/drawingml/2006/main">
+                    <a:graphicData uri="http://schemas.openxmlformats.org/drawingml/2006/picture">
+                      <pic:pic xmlns:pic="http://schemas.openxmlformats.org/drawingml/2006/picture">
+                        <pic:nvPicPr>
+                          <pic:cNvPr id="0" name=""/>
+                          <pic:cNvPicPr/>
+                        </pic:nvPicPr>
+                        <pic:blipFill>
+                          <a:blip r:embed="rId7"/>
+                          <a:stretch>
+                            <a:fillRect/>
+                          </a:stretch>
+                        </pic:blipFill>
+                        <pic:spPr>
+                          <a:xfrm>
+                            <a:off x="0" y="0"/>
+                            <a:ext cx="2862879" cy="1717726"/>
+                          </a:xfrm>
+                          <a:prstGeom prst="rect">
+                            <a:avLst/>
+                          </a:prstGeom>
+                        </pic:spPr>
+                      </pic:pic>
+                    </a:graphicData>
+                  </a:graphic>
+                </wp:inline>
+              </w:drawing>
+            </w:r>
+          </w:p>
+        </w:tc>
+        <w:tc>
+          <w:tcPr>
+            <w:tcW w:w="4392" w:type="dxa"/>
+          </w:tcPr>
+          <w:p>
+            <w:r>
+              <w:rPr>
+                <w:noProof/>
+                <w:lang w:val="en-GB" w:eastAsia="en-GB"/>
+              </w:rPr>
+              <w:drawing>
+                <wp:inline distT="0" distB="0" distL="0" distR="0" wp14:anchorId="3ADF171C" wp14:editId="0AAF97DB">
+                  <wp:extent cx="2859206" cy="1715524"/>
+                  <wp:effectExtent l="0" t="0" r="0" b="0"/>
+                  <wp:docPr id="9" name="Picture 9"/>
+                  <wp:cNvGraphicFramePr>
+                    <a:graphicFrameLocks xmlns:a="http://schemas.openxmlformats.org/drawingml/2006/main" noChangeAspect="1"/>
+                  </wp:cNvGraphicFramePr>
+                  <a:graphic xmlns:a="http://schemas.openxmlformats.org/drawingml/2006/main">
+                    <a:graphicData uri="http://schemas.openxmlformats.org/drawingml/2006/picture">
+                      <pic:pic xmlns:pic="http://schemas.openxmlformats.org/drawingml/2006/picture">
+                        <pic:nvPicPr>
+                          <pic:cNvPr id="0" name=""/>
+                          <pic:cNvPicPr/>
+                        </pic:nvPicPr>
+                        <pic:blipFill>
+                          <a:blip r:embed="rId8"/>
+                          <a:stretch>
+                            <a:fillRect/>
+                          </a:stretch>
+                        </pic:blipFill>
+                        <pic:spPr>
+                          <a:xfrm>
+                            <a:off x="0" y="0"/>
+                            <a:ext cx="2862068" cy="1717241"/>
+                          </a:xfrm>
+                          <a:prstGeom prst="rect">
+                            <a:avLst/>
+                          </a:prstGeom>
+                        </pic:spPr>
+                      </pic:pic>
+                    </a:graphicData>
+                  </a:graphic>
+                </wp:inline>
+              </w:drawing>
+            </w:r>
+          </w:p>
+        </w:tc>
+        <w:tc>
+          <w:tcPr>
+            <w:tcW w:w="4392" w:type="dxa"/>
+          </w:tcPr>
+          <w:p>
+            <w:r>
+              <w:rPr>
+                <w:noProof/>
+                <w:lang w:val="en-GB" w:eastAsia="en-GB"/>
+              </w:rPr>
+              <w:drawing>
+                <wp:inline distT="0" distB="0" distL="0" distR="0" wp14:anchorId="27A481DD" wp14:editId="1B8B9162">
+                  <wp:extent cx="2854658" cy="1712794"/>
+                  <wp:effectExtent l="0" t="0" r="3175" b="1905"/>
+                  <wp:docPr id="10" name="Picture 10"/>
+                  <wp:cNvGraphicFramePr>
+                    <a:graphicFrameLocks xmlns:a="http://schemas.openxmlformats.org/drawingml/2006/main" noChangeAspect="1"/>
+                  </wp:cNvGraphicFramePr>
+                  <a:graphic xmlns:a="http://schemas.openxmlformats.org/drawingml/2006/main">
+                    <a:graphicData uri="http://schemas.openxmlformats.org/drawingml/2006/picture">
+                      <pic:pic xmlns:pic="http://schemas.openxmlformats.org/drawingml/2006/picture">
+                        <pic:nvPicPr>
+                          <pic:cNvPr id="0" name=""/>
+                          <pic:cNvPicPr/>
+                        </pic:nvPicPr>
+                        <pic:blipFill>
+                          <a:blip r:embed="rId9"/>
+                          <a:stretch>
+                            <a:fillRect/>
+                          </a:stretch>
+                        </pic:blipFill>
+                        <pic:spPr>
+                          <a:xfrm>
+                            <a:off x="0" y="0"/>
+                            <a:ext cx="2858607" cy="1715163"/>
+                          </a:xfrm>
+                          <a:prstGeom prst="rect">
+                            <a:avLst/>
+                          </a:prstGeom>
+                        </pic:spPr>
+                      </pic:pic>
+                    </a:graphicData>
+                  </a:graphic>
+                </wp:inline>
+              </w:drawing>
+            </w:r>
+          </w:p>
+        </w:tc>
+      </w:tr>
+    </w:tbl>
+    <w:p/>
+    <w:p>
+      <w:r>
+        <w:t xml:space="preserve">= </w:t>
+      </w:r>
+      <w:proofErr w:type="gramStart"/>
+      <w:r>
+        <w:t>( 49.22</w:t>
+      </w:r>
+      <w:proofErr w:type="gramEnd"/>
+      <w:r>
+        <w:t xml:space="preserve"> + 50.27 + 40.108 ) minutes = 139.60 minutes </w:t>
+      </w:r>
+    </w:p>
+    <w:p>
+      <w:r>
+        <w:t>Trips made = 148 from question (ii) above</w:t>
+      </w:r>
+    </w:p>
+    <w:p>
+      <w:r>
+        <w:t xml:space="preserve">= 139.60 </w:t>
+      </w:r>
+      <w:r>
+        <w:t xml:space="preserve">mins </w:t>
+      </w:r>
+      <w:r>
+        <w:t>/ 148</w:t>
+      </w:r>
+      <w:r>
+        <w:t xml:space="preserve"> trips</w:t>
+      </w:r>
+      <w:r>
+        <w:t xml:space="preserve"> = 0.9432 minutes per cycle or approximately </w:t>
+      </w:r>
+      <w:r>
+        <w:t>57 seconds per cycle for a small</w:t>
+      </w:r>
+      <w:r>
+        <w:t xml:space="preserve"> truck</w:t>
+      </w:r>
+    </w:p>
+    <w:p>
+      <w:pPr>
+        <w:rPr>
+          <w:i/>
+        </w:rPr>
+      </w:pPr>
+      <w:r>
+        <w:rPr>
+          <w:i/>
+        </w:rPr>
+        <w:t>Large</w:t>
+      </w:r>
+      <w:r>
+        <w:rPr>
+          <w:i/>
+        </w:rPr>
+        <w:t xml:space="preserve"> trucks</w:t>
+      </w:r>
+    </w:p>
+    <w:tbl>
+      <w:tblPr>
+        <w:tblStyle w:val="TableGrid"/>
+        <w:tblW w:w="0" w:type="auto"/>
+        <w:tblLook w:val="04A0" w:firstRow="1" w:lastRow="0" w:firstColumn="1" w:lastColumn="0" w:noHBand="0" w:noVBand="1"/>
+      </w:tblPr>
+      <w:tblGrid>
+        <w:gridCol w:w="4837"/>
+        <w:gridCol w:w="4919"/>
+        <w:gridCol w:w="4860"/>
+      </w:tblGrid>
+      <w:tr>
+        <w:tc>
+          <w:tcPr>
+            <w:tcW w:w="4872" w:type="dxa"/>
+          </w:tcPr>
+          <w:p>
+            <w:r>
+              <w:rPr>
+                <w:noProof/>
+                <w:lang w:val="en-GB" w:eastAsia="en-GB"/>
+              </w:rPr>
+              <w:drawing>
+                <wp:inline distT="0" distB="0" distL="0" distR="0" wp14:anchorId="1E7FC799" wp14:editId="2718E936">
+                  <wp:extent cx="2995684" cy="1797411"/>
+                  <wp:effectExtent l="0" t="0" r="0" b="0"/>
+                  <wp:docPr id="11" name="Picture 11"/>
+                  <wp:cNvGraphicFramePr>
+                    <a:graphicFrameLocks xmlns:a="http://schemas.openxmlformats.org/drawingml/2006/main" noChangeAspect="1"/>
+                  </wp:cNvGraphicFramePr>
+                  <a:graphic xmlns:a="http://schemas.openxmlformats.org/drawingml/2006/main">
+                    <a:graphicData uri="http://schemas.openxmlformats.org/drawingml/2006/picture">
+                      <pic:pic xmlns:pic="http://schemas.openxmlformats.org/drawingml/2006/picture">
+                        <pic:nvPicPr>
+                          <pic:cNvPr id="0" name=""/>
+                          <pic:cNvPicPr/>
+                        </pic:nvPicPr>
+                        <pic:blipFill>
+                          <a:blip r:embed="rId10"/>
+                          <a:stretch>
+                            <a:fillRect/>
+                          </a:stretch>
+                        </pic:blipFill>
+                        <pic:spPr>
+                          <a:xfrm>
+                            <a:off x="0" y="0"/>
+                            <a:ext cx="2995684" cy="1797411"/>
+                          </a:xfrm>
+                          <a:prstGeom prst="rect">
+                            <a:avLst/>
+                          </a:prstGeom>
+                        </pic:spPr>
+                      </pic:pic>
+                    </a:graphicData>
+                  </a:graphic>
+                </wp:inline>
+              </w:drawing>
+            </w:r>
+          </w:p>
+        </w:tc>
+        <w:tc>
+          <w:tcPr>
+            <w:tcW w:w="4872" w:type="dxa"/>
+          </w:tcPr>
+          <w:p>
+            <w:r>
+              <w:rPr>
+                <w:noProof/>
+                <w:lang w:val="en-GB" w:eastAsia="en-GB"/>
+              </w:rPr>
+              <w:drawing>
+                <wp:inline distT="0" distB="0" distL="0" distR="0" wp14:anchorId="3C7C262A" wp14:editId="49D3E331">
+                  <wp:extent cx="3043450" cy="1826070"/>
+                  <wp:effectExtent l="0" t="0" r="5080" b="3175"/>
+                  <wp:docPr id="13" name="Picture 13"/>
+                  <wp:cNvGraphicFramePr>
+                    <a:graphicFrameLocks xmlns:a="http://schemas.openxmlformats.org/drawingml/2006/main" noChangeAspect="1"/>
+                  </wp:cNvGraphicFramePr>
+                  <a:graphic xmlns:a="http://schemas.openxmlformats.org/drawingml/2006/main">
+                    <a:graphicData uri="http://schemas.openxmlformats.org/drawingml/2006/picture">
+                      <pic:pic xmlns:pic="http://schemas.openxmlformats.org/drawingml/2006/picture">
+                        <pic:nvPicPr>
+                          <pic:cNvPr id="0" name=""/>
+                          <pic:cNvPicPr/>
+                        </pic:nvPicPr>
+                        <pic:blipFill>
+                          <a:blip r:embed="rId11"/>
+                          <a:stretch>
+                            <a:fillRect/>
+                          </a:stretch>
+                        </pic:blipFill>
+                        <pic:spPr>
+                          <a:xfrm>
+                            <a:off x="0" y="0"/>
+                            <a:ext cx="3043450" cy="1826070"/>
+                          </a:xfrm>
+                          <a:prstGeom prst="rect">
+                            <a:avLst/>
+                          </a:prstGeom>
+                        </pic:spPr>
+                      </pic:pic>
+                    </a:graphicData>
+                  </a:graphic>
+                </wp:inline>
+              </w:drawing>
+            </w:r>
+          </w:p>
+        </w:tc>
+        <w:tc>
+          <w:tcPr>
+            <w:tcW w:w="4872" w:type="dxa"/>
+          </w:tcPr>
+          <w:p>
+            <w:r>
+              <w:rPr>
+                <w:noProof/>
+                <w:lang w:val="en-GB" w:eastAsia="en-GB"/>
+              </w:rPr>
+              <w:drawing>
+                <wp:inline distT="0" distB="0" distL="0" distR="0" wp14:anchorId="4845E9B5" wp14:editId="1A378284">
+                  <wp:extent cx="3002505" cy="1801504"/>
+                  <wp:effectExtent l="0" t="0" r="7620" b="8255"/>
+                  <wp:docPr id="14" name="Picture 14"/>
+                  <wp:cNvGraphicFramePr>
+                    <a:graphicFrameLocks xmlns:a="http://schemas.openxmlformats.org/drawingml/2006/main" noChangeAspect="1"/>
+                  </wp:cNvGraphicFramePr>
+                  <a:graphic xmlns:a="http://schemas.openxmlformats.org/drawingml/2006/main">
+                    <a:graphicData uri="http://schemas.openxmlformats.org/drawingml/2006/picture">
+                      <pic:pic xmlns:pic="http://schemas.openxmlformats.org/drawingml/2006/picture">
+                        <pic:nvPicPr>
+                          <pic:cNvPr id="0" name=""/>
+                          <pic:cNvPicPr/>
+                        </pic:nvPicPr>
+                        <pic:blipFill>
+                          <a:blip r:embed="rId12"/>
+                          <a:stretch>
+                            <a:fillRect/>
+                          </a:stretch>
+                        </pic:blipFill>
+                        <pic:spPr>
+                          <a:xfrm>
+                            <a:off x="0" y="0"/>
+                            <a:ext cx="3009167" cy="1805501"/>
+                          </a:xfrm>
+                          <a:prstGeom prst="rect">
+                            <a:avLst/>
+                          </a:prstGeom>
+                        </pic:spPr>
+                      </pic:pic>
+                    </a:graphicData>
+                  </a:graphic>
+                </wp:inline>
+              </w:drawing>
+            </w:r>
+          </w:p>
+        </w:tc>
+      </w:tr>
+    </w:tbl>
+    <w:p/>
+    <w:p>
+      <w:r>
+        <w:t xml:space="preserve">= </w:t>
+      </w:r>
+      <w:proofErr w:type="gramStart"/>
+      <w:r>
+        <w:t xml:space="preserve">( </w:t>
+      </w:r>
+      <w:r>
+        <w:t>24.70</w:t>
+      </w:r>
+      <w:proofErr w:type="gramEnd"/>
+      <w:r>
+        <w:t xml:space="preserve"> + 25.02</w:t>
+      </w:r>
+      <w:r>
+        <w:t xml:space="preserve"> + </w:t>
+      </w:r>
+      <w:r>
+        <w:t>23</w:t>
+      </w:r>
+      <w:r>
+        <w:t>.</w:t>
+      </w:r>
+      <w:r>
+        <w:t>66</w:t>
+      </w:r>
+      <w:r>
+        <w:t xml:space="preserve"> )</w:t>
+      </w:r>
+      <w:r>
+        <w:t xml:space="preserve"> minutes = 73</w:t>
+      </w:r>
+      <w:r>
+        <w:t>.</w:t>
+      </w:r>
+      <w:r>
+        <w:t>38</w:t>
+      </w:r>
+      <w:r>
+        <w:t xml:space="preserve"> minutes </w:t>
+      </w:r>
+    </w:p>
+    <w:p>
+      <w:r>
+        <w:t>Trips made = 6</w:t>
+      </w:r>
+      <w:r>
+        <w:t>8 from question (ii) above</w:t>
+      </w:r>
+    </w:p>
+    <w:p>
+      <w:r>
+        <w:t xml:space="preserve">= 73.38 </w:t>
+      </w:r>
+      <w:r>
+        <w:t>mins / 68 = 1.0791</w:t>
+      </w:r>
+      <w:r>
+        <w:t xml:space="preserve"> minutes per cycle or approximately </w:t>
+      </w:r>
+      <w:r>
+        <w:t>64.75</w:t>
+      </w:r>
+      <w:bookmarkStart w:id="0" w:name="_GoBack"/>
+      <w:bookmarkEnd w:id="0"/>
+      <w:r>
+        <w:t xml:space="preserve"> seconds per cycle for a large</w:t>
+      </w:r>
+      <w:r>
+        <w:t xml:space="preserve"> truck</w:t>
+      </w:r>
+    </w:p>
+    <w:p>
+      <w:r>
+        <w:lastRenderedPageBreak/>
         <w:t xml:space="preserve"> </w:t>
       </w:r>
-      <w:r>
+    </w:p>
+    <w:p>
+      <w:pPr>
+        <w:ind w:firstLine="720"/>
         <w:rPr>
           <w:b/>
           <w:u w:val="single"/>
         </w:rPr>
-        <w:t>12,008.40</w:t>
-      </w:r>
+      </w:pPr>
       <w:r>
         <w:rPr>
           <w:b/>
           <w:u w:val="single"/>
         </w:rPr>
+        <w:t>Question TWO</w:t>
+      </w:r>
+    </w:p>
+    <w:p>
+      <w:pPr>
+        <w:pStyle w:val="ListParagraph"/>
+        <w:numPr>
+          <w:ilvl w:val="0"/>
+          <w:numId w:val="8"/>
+        </w:numPr>
+        <w:rPr>
+          <w:i/>
+        </w:rPr>
+      </w:pPr>
+      <w:r>
+        <w:rPr>
+          <w:i/>
+        </w:rPr>
+        <w:t xml:space="preserve">How much </w:t>
+      </w:r>
+      <w:r>
+        <w:rPr>
+          <w:i/>
+        </w:rPr>
+        <w:t xml:space="preserve">time </w:t>
+      </w:r>
+      <w:r>
+        <w:rPr>
+          <w:i/>
+        </w:rPr>
+        <w:t xml:space="preserve">and money </w:t>
+      </w:r>
+      <w:r>
+        <w:rPr>
+          <w:i/>
+        </w:rPr>
+        <w:t>does it take to obtain a successful contract?</w:t>
+      </w:r>
+    </w:p>
+    <w:p>
+      <w:r>
+        <w:rPr>
+          <w:b/>
+        </w:rPr>
+        <w:t>Duration</w:t>
+      </w:r>
+      <w:r>
+        <w:t xml:space="preserve"> spent is 52,070.25 hours </w:t>
+      </w:r>
+      <w:r>
+        <w:t xml:space="preserve">in total </w:t>
+      </w:r>
+      <w:r>
+        <w:t xml:space="preserve">from 148 bids </w:t>
+      </w:r>
+      <w:r>
+        <w:t xml:space="preserve">successful </w:t>
+      </w:r>
+      <w:r>
+        <w:t xml:space="preserve">observed. </w:t>
+      </w:r>
+      <w:r>
+        <w:t xml:space="preserve">The average time observed for all averages is </w:t>
+      </w:r>
+      <w:r>
+        <w:rPr>
+          <w:b/>
+          <w:u w:val="single"/>
+        </w:rPr>
+        <w:t>351.83</w:t>
+      </w:r>
+      <w:r>
+        <w:rPr>
+          <w:b/>
+          <w:u w:val="single"/>
+        </w:rPr>
+        <w:t xml:space="preserve"> hours</w:t>
+      </w:r>
+      <w:r>
+        <w:rPr>
+          <w:b/>
+          <w:u w:val="single"/>
+        </w:rPr>
         <w:t>.</w:t>
       </w:r>
       <w:r>
-        <w:t xml:space="preserve"> See screenshot attached below of the associated statistic collect element.</w:t>
-      </w:r>
-    </w:p>
+        <w:t xml:space="preserve"> </w:t>
+      </w:r>
+      <w:r>
+        <w:t>See screenshot attached below</w:t>
+      </w:r>
+      <w:r>
+        <w:t xml:space="preserve"> of</w:t>
+      </w:r>
+      <w:r>
+        <w:t xml:space="preserve"> the associated statistic collect element</w:t>
+      </w:r>
+      <w:r>
+        <w:t>.</w:t>
+      </w:r>
+    </w:p>
+    <w:p/>
     <w:p/>
     <w:p>
       <w:r>
@@ -364,12 +886,11 @@
           <w:noProof/>
           <w:lang w:val="en-GB" w:eastAsia="en-GB"/>
         </w:rPr>
-        <w:lastRenderedPageBreak/>
         <w:drawing>
-          <wp:inline distT="0" distB="0" distL="0" distR="0" wp14:anchorId="1C61027C" wp14:editId="0111867E">
+          <wp:inline distT="0" distB="0" distL="0" distR="0" wp14:anchorId="16E4BDDA" wp14:editId="13667B45">
             <wp:extent cx="5943600" cy="3566160"/>
             <wp:effectExtent l="0" t="0" r="0" b="0"/>
-            <wp:docPr id="2" name="Picture 2"/>
+            <wp:docPr id="1" name="Picture 1"/>
             <wp:cNvGraphicFramePr>
               <a:graphicFrameLocks xmlns:a="http://schemas.openxmlformats.org/drawingml/2006/main" noChangeAspect="1"/>
             </wp:cNvGraphicFramePr>
@@ -381,7 +902,7 @@
                     <pic:cNvPicPr/>
                   </pic:nvPicPr>
                   <pic:blipFill>
-                    <a:blip r:embed="rId7"/>
+                    <a:blip r:embed="rId13"/>
                     <a:stretch>
                       <a:fillRect/>
                     </a:stretch>
@@ -404,71 +925,36 @@
     </w:p>
     <w:p/>
     <w:p>
-      <w:pPr>
-        <w:pStyle w:val="ListParagraph"/>
-        <w:numPr>
-          <w:ilvl w:val="0"/>
-          <w:numId w:val="8"/>
-        </w:numPr>
-      </w:pPr>
-      <w:r>
-        <w:t xml:space="preserve">How much time and money is spent in bidding for contracts that are lost? </w:t>
-      </w:r>
-      <w:r>
-        <w:t xml:space="preserve"> </w:t>
-      </w:r>
-    </w:p>
-    <w:p>
-      <w:r>
-        <w:rPr>
-          <w:b/>
-        </w:rPr>
-        <w:t>Duration</w:t>
+      <w:r>
+        <w:t xml:space="preserve">The amount of </w:t>
+      </w:r>
+      <w:r>
+        <w:rPr>
+          <w:b/>
+        </w:rPr>
+        <w:t>money</w:t>
       </w:r>
       <w:r>
         <w:t xml:space="preserve"> spent is </w:t>
       </w:r>
       <w:r>
-        <w:t>139,819.84</w:t>
-      </w:r>
-      <w:r>
-        <w:t xml:space="preserve"> hours in total </w:t>
-      </w:r>
-      <w:r>
-        <w:t xml:space="preserve">from </w:t>
-      </w:r>
-      <w:r>
-        <w:t>8</w:t>
-      </w:r>
-      <w:r>
-        <w:t>52</w:t>
-      </w:r>
-      <w:r>
-        <w:t xml:space="preserve"> lost</w:t>
-      </w:r>
-      <w:r>
-        <w:t xml:space="preserve"> bids observed. The average time observed for all averages is </w:t>
+        <w:t>$</w:t>
+      </w:r>
+      <w:r>
+        <w:t xml:space="preserve"> 1,777,243.01</w:t>
+      </w:r>
+      <w:r>
+        <w:t xml:space="preserve"> in total from 148 successful bids</w:t>
+      </w:r>
+      <w:r>
+        <w:t xml:space="preserve">. The average amount observed for all averages is $ </w:t>
       </w:r>
       <w:r>
         <w:rPr>
           <w:b/>
           <w:u w:val="single"/>
         </w:rPr>
-        <w:t>164.19</w:t>
-      </w:r>
-      <w:r>
-        <w:rPr>
-          <w:b/>
-          <w:u w:val="single"/>
-        </w:rPr>
-        <w:t xml:space="preserve"> </w:t>
-      </w:r>
-      <w:r>
-        <w:rPr>
-          <w:b/>
-          <w:u w:val="single"/>
-        </w:rPr>
-        <w:t>hours</w:t>
+        <w:t>12,008.40</w:t>
       </w:r>
       <w:r>
         <w:rPr>
@@ -488,12 +974,11 @@
           <w:noProof/>
           <w:lang w:val="en-GB" w:eastAsia="en-GB"/>
         </w:rPr>
-        <w:lastRenderedPageBreak/>
         <w:drawing>
-          <wp:inline distT="0" distB="0" distL="0" distR="0" wp14:anchorId="292CBB28" wp14:editId="18154885">
+          <wp:inline distT="0" distB="0" distL="0" distR="0" wp14:anchorId="1C61027C" wp14:editId="0111867E">
             <wp:extent cx="5943600" cy="3566160"/>
             <wp:effectExtent l="0" t="0" r="0" b="0"/>
-            <wp:docPr id="3" name="Picture 3"/>
+            <wp:docPr id="2" name="Picture 2"/>
             <wp:cNvGraphicFramePr>
               <a:graphicFrameLocks xmlns:a="http://schemas.openxmlformats.org/drawingml/2006/main" noChangeAspect="1"/>
             </wp:cNvGraphicFramePr>
@@ -505,7 +990,7 @@
                     <pic:cNvPicPr/>
                   </pic:nvPicPr>
                   <pic:blipFill>
-                    <a:blip r:embed="rId8"/>
+                    <a:blip r:embed="rId14"/>
                     <a:stretch>
                       <a:fillRect/>
                     </a:stretch>
@@ -528,58 +1013,74 @@
     </w:p>
     <w:p/>
     <w:p>
-      <w:r>
-        <w:t xml:space="preserve">The amount of </w:t>
-      </w:r>
-      <w:r>
-        <w:rPr>
-          <w:b/>
-        </w:rPr>
-        <w:t>money</w:t>
-      </w:r>
-      <w:r>
-        <w:t xml:space="preserve"> spent is $</w:t>
-      </w:r>
-      <w:r>
-        <w:t>3,552,529.98</w:t>
-      </w:r>
-      <w:r>
-        <w:t xml:space="preserve"> in</w:t>
-      </w:r>
-      <w:r>
-        <w:t xml:space="preserve"> total from </w:t>
-      </w:r>
-      <w:r>
-        <w:t>8</w:t>
-      </w:r>
-      <w:r>
-        <w:t>52</w:t>
+      <w:pPr>
+        <w:pStyle w:val="ListParagraph"/>
+        <w:numPr>
+          <w:ilvl w:val="0"/>
+          <w:numId w:val="8"/>
+        </w:numPr>
+      </w:pPr>
+      <w:r>
+        <w:t xml:space="preserve">How much time and money is spent in bidding for contracts that are lost? </w:t>
+      </w:r>
+      <w:r>
+        <w:t xml:space="preserve"> </w:t>
+      </w:r>
+    </w:p>
+    <w:p>
+      <w:r>
+        <w:rPr>
+          <w:b/>
+        </w:rPr>
+        <w:t>Duration</w:t>
+      </w:r>
+      <w:r>
+        <w:t xml:space="preserve"> spent is </w:t>
+      </w:r>
+      <w:r>
+        <w:t>139,819.84</w:t>
+      </w:r>
+      <w:r>
+        <w:t xml:space="preserve"> hours in total from 852</w:t>
       </w:r>
       <w:r>
         <w:t xml:space="preserve"> lost</w:t>
       </w:r>
       <w:r>
-        <w:t xml:space="preserve"> bids. The average amount observed for all averages is $ </w:t>
+        <w:t xml:space="preserve"> bids observed. The average time observed for all averages is </w:t>
       </w:r>
       <w:r>
         <w:rPr>
           <w:b/>
           <w:u w:val="single"/>
         </w:rPr>
-        <w:t>4,169.64</w:t>
+        <w:t>164.19</w:t>
       </w:r>
       <w:r>
         <w:rPr>
           <w:b/>
           <w:u w:val="single"/>
         </w:rPr>
+        <w:t xml:space="preserve"> </w:t>
+      </w:r>
+      <w:r>
+        <w:rPr>
+          <w:b/>
+          <w:u w:val="single"/>
+        </w:rPr>
+        <w:t>hours</w:t>
+      </w:r>
+      <w:r>
+        <w:rPr>
+          <w:b/>
+          <w:u w:val="single"/>
+        </w:rPr>
         <w:t>.</w:t>
       </w:r>
       <w:r>
         <w:t xml:space="preserve"> See screenshot attached below of the associated statistic collect element.</w:t>
       </w:r>
     </w:p>
-    <w:p/>
     <w:p/>
     <w:p>
       <w:r>
@@ -589,10 +1090,10 @@
         </w:rPr>
         <w:lastRenderedPageBreak/>
         <w:drawing>
-          <wp:inline distT="0" distB="0" distL="0" distR="0" wp14:anchorId="7660A432" wp14:editId="1F419F6C">
+          <wp:inline distT="0" distB="0" distL="0" distR="0" wp14:anchorId="292CBB28" wp14:editId="18154885">
             <wp:extent cx="5943600" cy="3566160"/>
             <wp:effectExtent l="0" t="0" r="0" b="0"/>
-            <wp:docPr id="4" name="Picture 4"/>
+            <wp:docPr id="3" name="Picture 3"/>
             <wp:cNvGraphicFramePr>
               <a:graphicFrameLocks xmlns:a="http://schemas.openxmlformats.org/drawingml/2006/main" noChangeAspect="1"/>
             </wp:cNvGraphicFramePr>
@@ -604,7 +1105,7 @@
                     <pic:cNvPicPr/>
                   </pic:nvPicPr>
                   <pic:blipFill>
-                    <a:blip r:embed="rId9"/>
+                    <a:blip r:embed="rId15"/>
                     <a:stretch>
                       <a:fillRect/>
                     </a:stretch>
@@ -628,316 +1129,61 @@
     <w:p/>
     <w:p>
       <w:r>
-        <w:t xml:space="preserve">iii) </w:t>
-      </w:r>
-      <w:r>
-        <w:rPr>
-          <w:i/>
-        </w:rPr>
-        <w:t>What is the probability of winning and losing a contract?</w:t>
-      </w:r>
-      <w:r>
-        <w:t xml:space="preserve"> </w:t>
-      </w:r>
-    </w:p>
-    <w:p>
-      <w:pPr>
-        <w:rPr>
-          <w:i/>
-        </w:rPr>
-      </w:pPr>
-      <w:r>
-        <w:rPr>
-          <w:i/>
-        </w:rPr>
-        <w:t>The probabilit</w:t>
-      </w:r>
-      <w:r>
-        <w:rPr>
-          <w:i/>
-        </w:rPr>
-        <w:t xml:space="preserve">y of winning a contract </w:t>
-      </w:r>
-    </w:p>
-    <w:p>
-      <w:r>
-        <w:t xml:space="preserve">= </w:t>
-      </w:r>
-      <w:r>
-        <w:t>(0.9</w:t>
-      </w:r>
-      <w:r>
-        <w:rPr>
-          <w:vertAlign w:val="superscript"/>
-        </w:rPr>
-        <w:t>5</w:t>
-      </w:r>
-      <w:r>
-        <w:rPr>
-          <w:vertAlign w:val="superscript"/>
-        </w:rPr>
-        <w:t xml:space="preserve"> </w:t>
-      </w:r>
-      <w:r>
-        <w:t>x (0.9 x 0.8) x 0.44)</w:t>
-      </w:r>
-      <w:r>
-        <w:t xml:space="preserve"> = 0.1871 or 18.71%, </w:t>
-      </w:r>
-      <w:proofErr w:type="gramStart"/>
-      <w:r>
-        <w:t>That</w:t>
-      </w:r>
-      <w:proofErr w:type="gramEnd"/>
-      <w:r>
-        <w:t xml:space="preserve"> is wi</w:t>
-      </w:r>
-      <w:r>
-        <w:t>thout r</w:t>
-      </w:r>
-      <w:r>
-        <w:t xml:space="preserve">evisions &amp; modifications </w:t>
-      </w:r>
-      <w:r>
-        <w:t>after a single pass</w:t>
-      </w:r>
-    </w:p>
-    <w:p>
-      <w:r>
-        <w:t>= (</w:t>
-      </w:r>
-      <w:r>
-        <w:t>0.9</w:t>
-      </w:r>
-      <w:r>
-        <w:rPr>
-          <w:vertAlign w:val="superscript"/>
-        </w:rPr>
-        <w:t>5</w:t>
-      </w:r>
-      <w:r>
-        <w:rPr>
-          <w:vertAlign w:val="superscript"/>
-        </w:rPr>
-        <w:t xml:space="preserve"> </w:t>
-      </w:r>
-      <w:r>
-        <w:t>x (0.9 x 0.8) x 0.44</w:t>
-      </w:r>
-      <w:r>
-        <w:t xml:space="preserve"> x 0.88</w:t>
-      </w:r>
-      <w:r>
-        <w:t>)</w:t>
-      </w:r>
-      <w:r>
-        <w:t xml:space="preserve"> = </w:t>
-      </w:r>
-      <w:r>
-        <w:t>0.1646 or 16.46%</w:t>
-      </w:r>
-      <w:r>
-        <w:t xml:space="preserve">, </w:t>
-      </w:r>
-      <w:proofErr w:type="gramStart"/>
-      <w:r>
-        <w:t>With</w:t>
-      </w:r>
-      <w:proofErr w:type="gramEnd"/>
-      <w:r>
-        <w:t xml:space="preserve"> a r</w:t>
-      </w:r>
-      <w:r>
-        <w:t>evision &amp;</w:t>
-      </w:r>
-      <w:r>
-        <w:t xml:space="preserve"> modifications</w:t>
-      </w:r>
-      <w:r>
-        <w:t xml:space="preserve"> after a single pass</w:t>
+        <w:t xml:space="preserve">The amount of </w:t>
+      </w:r>
+      <w:r>
+        <w:rPr>
+          <w:b/>
+        </w:rPr>
+        <w:t>money</w:t>
+      </w:r>
+      <w:r>
+        <w:t xml:space="preserve"> spent is $</w:t>
+      </w:r>
+      <w:r>
+        <w:t>3,552,529.98</w:t>
+      </w:r>
+      <w:r>
+        <w:t xml:space="preserve"> in total from 852</w:t>
+      </w:r>
+      <w:r>
+        <w:t xml:space="preserve"> lost</w:t>
+      </w:r>
+      <w:r>
+        <w:t xml:space="preserve"> bids. The average amount observed for all averages is $ </w:t>
+      </w:r>
+      <w:r>
+        <w:rPr>
+          <w:b/>
+          <w:u w:val="single"/>
+        </w:rPr>
+        <w:t>4,169.64</w:t>
+      </w:r>
+      <w:r>
+        <w:rPr>
+          <w:b/>
+          <w:u w:val="single"/>
+        </w:rPr>
+        <w:t>.</w:t>
+      </w:r>
+      <w:r>
+        <w:t xml:space="preserve"> See screenshot attached below of the associated statistic collect element.</w:t>
       </w:r>
     </w:p>
     <w:p/>
-    <w:p>
-      <w:pPr>
-        <w:rPr>
-          <w:i/>
-        </w:rPr>
-      </w:pPr>
-      <w:r>
-        <w:rPr>
-          <w:i/>
-        </w:rPr>
-        <w:t>The probability of losing a contract</w:t>
-      </w:r>
-    </w:p>
-    <w:p>
-      <w:r>
-        <w:lastRenderedPageBreak/>
-        <w:t>= 1 – (0.9</w:t>
-      </w:r>
-      <w:r>
-        <w:rPr>
-          <w:vertAlign w:val="superscript"/>
-        </w:rPr>
-        <w:t>5</w:t>
-      </w:r>
-      <w:r>
-        <w:t xml:space="preserve">) = 1 – 0.59 = </w:t>
-      </w:r>
-      <w:r>
-        <w:rPr>
-          <w:b/>
-        </w:rPr>
-        <w:t>0.4</w:t>
-      </w:r>
-      <w:r>
-        <w:t xml:space="preserve">1 or </w:t>
-      </w:r>
-      <w:r>
-        <w:rPr>
-          <w:b/>
-        </w:rPr>
-        <w:t>41%</w:t>
-      </w:r>
-      <w:r>
-        <w:t>, if the first internal study report is not recommended</w:t>
-      </w:r>
-    </w:p>
-    <w:p>
-      <w:r>
-        <w:t xml:space="preserve">= 1 – </w:t>
-      </w:r>
-      <w:r>
-        <w:t>(0.9</w:t>
-      </w:r>
-      <w:r>
-        <w:rPr>
-          <w:vertAlign w:val="superscript"/>
-        </w:rPr>
-        <w:t>5</w:t>
-      </w:r>
-      <w:r>
-        <w:t xml:space="preserve"> x (1 – 0.9</w:t>
-      </w:r>
-      <w:r>
-        <w:rPr>
-          <w:vertAlign w:val="superscript"/>
-        </w:rPr>
-        <w:t>5</w:t>
-      </w:r>
-      <w:r>
-        <w:t>))</w:t>
-      </w:r>
-      <w:r>
-        <w:t xml:space="preserve"> = </w:t>
-      </w:r>
-      <w:r>
-        <w:rPr>
-          <w:b/>
-        </w:rPr>
-        <w:t>0.7581</w:t>
-      </w:r>
-      <w:r>
-        <w:t xml:space="preserve"> or </w:t>
-      </w:r>
-      <w:r>
-        <w:rPr>
-          <w:b/>
-        </w:rPr>
-        <w:t>75.81%</w:t>
-      </w:r>
-      <w:r>
-        <w:t>, I</w:t>
-      </w:r>
-      <w:r>
-        <w:t>f the first internal study report is recommended but not approved</w:t>
-      </w:r>
-    </w:p>
     <w:p/>
-    <w:p>
-      <w:pPr>
-        <w:pStyle w:val="ListParagraph"/>
-        <w:numPr>
-          <w:ilvl w:val="0"/>
-          <w:numId w:val="8"/>
-        </w:numPr>
-        <w:rPr>
-          <w:i/>
-        </w:rPr>
-      </w:pPr>
-      <w:r>
-        <w:rPr>
-          <w:i/>
-        </w:rPr>
-        <w:t>How much time and money are spent in the first phase of the bidding process (after finishing the first internal study)?</w:t>
-      </w:r>
-    </w:p>
-    <w:p>
-      <w:r>
-        <w:rPr>
-          <w:b/>
-        </w:rPr>
-        <w:t>Duration</w:t>
-      </w:r>
-      <w:r>
-        <w:t xml:space="preserve"> spent is </w:t>
-      </w:r>
-      <w:r>
-        <w:t>156,358.50</w:t>
-      </w:r>
-      <w:r>
-        <w:t xml:space="preserve"> hours in total from </w:t>
-      </w:r>
-      <w:r>
-        <w:t>1,000 bids for contracts</w:t>
-      </w:r>
-      <w:r>
-        <w:t xml:space="preserve">. The average time observed for all averages is </w:t>
-      </w:r>
-      <w:r>
-        <w:rPr>
-          <w:b/>
-          <w:u w:val="single"/>
-        </w:rPr>
-        <w:t>156.36</w:t>
-      </w:r>
-      <w:r>
-        <w:rPr>
-          <w:b/>
-          <w:u w:val="single"/>
-        </w:rPr>
-        <w:t xml:space="preserve"> </w:t>
-      </w:r>
-      <w:r>
-        <w:rPr>
-          <w:b/>
-          <w:u w:val="single"/>
-        </w:rPr>
-        <w:t>hours</w:t>
-      </w:r>
-      <w:r>
-        <w:rPr>
-          <w:b/>
-          <w:u w:val="single"/>
-        </w:rPr>
-        <w:t>.</w:t>
-      </w:r>
-      <w:r>
-        <w:t xml:space="preserve"> See screenshot attached below of the associated statistic collect element.</w:t>
-      </w:r>
-    </w:p>
     <w:p>
       <w:r>
         <w:rPr>
           <w:noProof/>
           <w:lang w:val="en-GB" w:eastAsia="en-GB"/>
         </w:rPr>
+        <w:lastRenderedPageBreak/>
         <w:drawing>
-          <wp:inline distT="0" distB="0" distL="0" distR="0" wp14:anchorId="536993CE" wp14:editId="17C3537B">
+          <wp:inline distT="0" distB="0" distL="0" distR="0" wp14:anchorId="7660A432" wp14:editId="1F419F6C">
             <wp:extent cx="5943600" cy="3566160"/>
             <wp:effectExtent l="0" t="0" r="0" b="0"/>
-            <wp:docPr id="6" name="Picture 6"/>
+            <wp:docPr id="4" name="Picture 4"/>
             <wp:cNvGraphicFramePr>
               <a:graphicFrameLocks xmlns:a="http://schemas.openxmlformats.org/drawingml/2006/main" noChangeAspect="1"/>
             </wp:cNvGraphicFramePr>
@@ -949,7 +1195,7 @@
                     <pic:cNvPicPr/>
                   </pic:nvPicPr>
                   <pic:blipFill>
-                    <a:blip r:embed="rId10"/>
+                    <a:blip r:embed="rId16"/>
                     <a:stretch>
                       <a:fillRect/>
                     </a:stretch>
@@ -973,57 +1219,293 @@
     <w:p/>
     <w:p>
       <w:r>
+        <w:t xml:space="preserve">iii) </w:t>
+      </w:r>
+      <w:r>
+        <w:rPr>
+          <w:i/>
+        </w:rPr>
+        <w:t>What is the probability of winning and losing a contract?</w:t>
+      </w:r>
+      <w:r>
+        <w:t xml:space="preserve"> </w:t>
+      </w:r>
+    </w:p>
+    <w:p>
+      <w:pPr>
+        <w:rPr>
+          <w:i/>
+        </w:rPr>
+      </w:pPr>
+      <w:r>
+        <w:rPr>
+          <w:i/>
+        </w:rPr>
+        <w:t>The probabilit</w:t>
+      </w:r>
+      <w:r>
+        <w:rPr>
+          <w:i/>
+        </w:rPr>
+        <w:t xml:space="preserve">y of winning a contract </w:t>
+      </w:r>
+    </w:p>
+    <w:p>
+      <w:r>
+        <w:t xml:space="preserve">= </w:t>
+      </w:r>
+      <w:r>
+        <w:t>(0.9</w:t>
+      </w:r>
+      <w:r>
+        <w:rPr>
+          <w:vertAlign w:val="superscript"/>
+        </w:rPr>
+        <w:t>5</w:t>
+      </w:r>
+      <w:r>
+        <w:rPr>
+          <w:vertAlign w:val="superscript"/>
+        </w:rPr>
+        <w:t xml:space="preserve"> </w:t>
+      </w:r>
+      <w:r>
+        <w:t>x (0.9 x 0.8) x 0.44)</w:t>
+      </w:r>
+      <w:r>
+        <w:t xml:space="preserve"> = 0.1871 or 18.71%, </w:t>
+      </w:r>
+      <w:proofErr w:type="gramStart"/>
+      <w:r>
+        <w:t>That</w:t>
+      </w:r>
+      <w:proofErr w:type="gramEnd"/>
+      <w:r>
+        <w:t xml:space="preserve"> is wi</w:t>
+      </w:r>
+      <w:r>
+        <w:t>thout r</w:t>
+      </w:r>
+      <w:r>
+        <w:t xml:space="preserve">evisions &amp; modifications </w:t>
+      </w:r>
+      <w:r>
+        <w:t>after a single pass</w:t>
+      </w:r>
+    </w:p>
+    <w:p>
+      <w:r>
+        <w:t>= (0.9</w:t>
+      </w:r>
+      <w:r>
+        <w:rPr>
+          <w:vertAlign w:val="superscript"/>
+        </w:rPr>
+        <w:t>5</w:t>
+      </w:r>
+      <w:r>
+        <w:rPr>
+          <w:vertAlign w:val="superscript"/>
+        </w:rPr>
+        <w:t xml:space="preserve"> </w:t>
+      </w:r>
+      <w:r>
+        <w:t>x (0.9 x 0.8) x 0.44</w:t>
+      </w:r>
+      <w:r>
+        <w:t xml:space="preserve"> x 0.88</w:t>
+      </w:r>
+      <w:r>
+        <w:t xml:space="preserve">) = </w:t>
+      </w:r>
+      <w:r>
+        <w:t>0.1646 or 16.46%</w:t>
+      </w:r>
+      <w:r>
+        <w:t xml:space="preserve">, </w:t>
+      </w:r>
+      <w:proofErr w:type="gramStart"/>
+      <w:r>
+        <w:t>With</w:t>
+      </w:r>
+      <w:proofErr w:type="gramEnd"/>
+      <w:r>
+        <w:t xml:space="preserve"> a r</w:t>
+      </w:r>
+      <w:r>
+        <w:t>evision &amp;</w:t>
+      </w:r>
+      <w:r>
+        <w:t xml:space="preserve"> modifications</w:t>
+      </w:r>
+      <w:r>
+        <w:t xml:space="preserve"> after a single pass</w:t>
+      </w:r>
+    </w:p>
+    <w:p/>
+    <w:p>
+      <w:pPr>
+        <w:rPr>
+          <w:i/>
+        </w:rPr>
+      </w:pPr>
+      <w:r>
+        <w:rPr>
+          <w:i/>
+        </w:rPr>
+        <w:t>The probability of losing a contract</w:t>
+      </w:r>
+    </w:p>
+    <w:p>
+      <w:r>
+        <w:t>= 1 – (0.9</w:t>
+      </w:r>
+      <w:r>
+        <w:rPr>
+          <w:vertAlign w:val="superscript"/>
+        </w:rPr>
+        <w:t>5</w:t>
+      </w:r>
+      <w:r>
+        <w:t xml:space="preserve">) = 1 – 0.59 = </w:t>
+      </w:r>
+      <w:r>
+        <w:rPr>
+          <w:b/>
+        </w:rPr>
+        <w:t>0.4</w:t>
+      </w:r>
+      <w:r>
+        <w:t xml:space="preserve">1 or </w:t>
+      </w:r>
+      <w:r>
+        <w:rPr>
+          <w:b/>
+        </w:rPr>
+        <w:t>41%</w:t>
+      </w:r>
+      <w:r>
+        <w:t>, if the first internal study report is not recommended</w:t>
+      </w:r>
+    </w:p>
+    <w:p>
+      <w:r>
+        <w:t xml:space="preserve">= 1 – </w:t>
+      </w:r>
+      <w:r>
+        <w:t>(0.9</w:t>
+      </w:r>
+      <w:r>
+        <w:rPr>
+          <w:vertAlign w:val="superscript"/>
+        </w:rPr>
+        <w:t>5</w:t>
+      </w:r>
+      <w:r>
+        <w:t xml:space="preserve"> x (1 – 0.9</w:t>
+      </w:r>
+      <w:r>
+        <w:rPr>
+          <w:vertAlign w:val="superscript"/>
+        </w:rPr>
+        <w:t>5</w:t>
+      </w:r>
+      <w:r>
+        <w:t>))</w:t>
+      </w:r>
+      <w:r>
+        <w:t xml:space="preserve"> = </w:t>
+      </w:r>
+      <w:r>
+        <w:rPr>
+          <w:b/>
+        </w:rPr>
+        <w:t>0.7581</w:t>
+      </w:r>
+      <w:r>
+        <w:t xml:space="preserve"> or </w:t>
+      </w:r>
+      <w:r>
+        <w:rPr>
+          <w:b/>
+        </w:rPr>
+        <w:t>75.81%</w:t>
+      </w:r>
+      <w:r>
+        <w:t>, I</w:t>
+      </w:r>
+      <w:r>
+        <w:t>f the first internal study report is recommended but not approved</w:t>
+      </w:r>
+    </w:p>
+    <w:p/>
+    <w:p>
+      <w:pPr>
+        <w:pStyle w:val="ListParagraph"/>
+        <w:numPr>
+          <w:ilvl w:val="0"/>
+          <w:numId w:val="8"/>
+        </w:numPr>
+        <w:rPr>
+          <w:i/>
+        </w:rPr>
+      </w:pPr>
+      <w:r>
+        <w:rPr>
+          <w:i/>
+        </w:rPr>
         <w:lastRenderedPageBreak/>
-        <w:t xml:space="preserve">The amount of </w:t>
-      </w:r>
-      <w:r>
-        <w:rPr>
-          <w:b/>
-        </w:rPr>
-        <w:t>money</w:t>
-      </w:r>
-      <w:r>
-        <w:t xml:space="preserve"> spent is $</w:t>
-      </w:r>
-      <w:r>
-        <w:t xml:space="preserve"> 3,793,780.38</w:t>
-      </w:r>
-      <w:r>
-        <w:t xml:space="preserve"> in total from </w:t>
-      </w:r>
-      <w:r>
-        <w:t xml:space="preserve">1,000 </w:t>
-      </w:r>
-      <w:r>
-        <w:t>bids</w:t>
-      </w:r>
-      <w:r>
-        <w:t xml:space="preserve"> for contracts</w:t>
-      </w:r>
-      <w:r>
-        <w:t xml:space="preserve">. The average amount observed for all averages is $ </w:t>
+        <w:t>How much time and money are spent in the first phase of the bidding process (after finishing the first internal study)?</w:t>
+      </w:r>
+    </w:p>
+    <w:p>
+      <w:r>
+        <w:rPr>
+          <w:b/>
+        </w:rPr>
+        <w:t>Duration</w:t>
+      </w:r>
+      <w:r>
+        <w:t xml:space="preserve"> spent is </w:t>
+      </w:r>
+      <w:r>
+        <w:t>156,358.50</w:t>
+      </w:r>
+      <w:r>
+        <w:t xml:space="preserve"> hours in total from 1,000 bids for contracts. The average time observed for all averages is </w:t>
       </w:r>
       <w:r>
         <w:rPr>
           <w:b/>
           <w:u w:val="single"/>
         </w:rPr>
-        <w:t>3,793.78</w:t>
+        <w:t>156.36</w:t>
       </w:r>
       <w:r>
         <w:rPr>
           <w:b/>
           <w:u w:val="single"/>
         </w:rPr>
+        <w:t xml:space="preserve"> </w:t>
+      </w:r>
+      <w:r>
+        <w:rPr>
+          <w:b/>
+          <w:u w:val="single"/>
+        </w:rPr>
+        <w:t>hours</w:t>
+      </w:r>
+      <w:r>
+        <w:rPr>
+          <w:b/>
+          <w:u w:val="single"/>
+        </w:rPr>
         <w:t>.</w:t>
       </w:r>
       <w:r>
         <w:t xml:space="preserve"> See screenshot attached below of the associated statistic collect element.</w:t>
       </w:r>
-      <w:bookmarkStart w:id="0" w:name="_GoBack"/>
-      <w:bookmarkEnd w:id="0"/>
-    </w:p>
-    <w:p/>
+    </w:p>
     <w:p>
       <w:r>
         <w:rPr>
@@ -1031,10 +1513,10 @@
           <w:lang w:val="en-GB" w:eastAsia="en-GB"/>
         </w:rPr>
         <w:drawing>
-          <wp:inline distT="0" distB="0" distL="0" distR="0" wp14:anchorId="1F30D531" wp14:editId="64B2E242">
+          <wp:inline distT="0" distB="0" distL="0" distR="0" wp14:anchorId="536993CE" wp14:editId="17C3537B">
             <wp:extent cx="5943600" cy="3566160"/>
             <wp:effectExtent l="0" t="0" r="0" b="0"/>
-            <wp:docPr id="8" name="Picture 8"/>
+            <wp:docPr id="6" name="Picture 6"/>
             <wp:cNvGraphicFramePr>
               <a:graphicFrameLocks xmlns:a="http://schemas.openxmlformats.org/drawingml/2006/main" noChangeAspect="1"/>
             </wp:cNvGraphicFramePr>
@@ -1046,7 +1528,7 @@
                     <pic:cNvPicPr/>
                   </pic:nvPicPr>
                   <pic:blipFill>
-                    <a:blip r:embed="rId11"/>
+                    <a:blip r:embed="rId17"/>
                     <a:stretch>
                       <a:fillRect/>
                     </a:stretch>
@@ -1068,11 +1550,94 @@
       </w:r>
     </w:p>
     <w:p/>
+    <w:p>
+      <w:r>
+        <w:t xml:space="preserve">The amount of </w:t>
+      </w:r>
+      <w:r>
+        <w:rPr>
+          <w:b/>
+        </w:rPr>
+        <w:t>money</w:t>
+      </w:r>
+      <w:r>
+        <w:t xml:space="preserve"> spent is $</w:t>
+      </w:r>
+      <w:r>
+        <w:t xml:space="preserve"> 3,793,780.38</w:t>
+      </w:r>
+      <w:r>
+        <w:t xml:space="preserve"> in total from 1,000 bids for contracts. The average amount observed for all averages is $ </w:t>
+      </w:r>
+      <w:r>
+        <w:rPr>
+          <w:b/>
+          <w:u w:val="single"/>
+        </w:rPr>
+        <w:t>3,793.78</w:t>
+      </w:r>
+      <w:r>
+        <w:rPr>
+          <w:b/>
+          <w:u w:val="single"/>
+        </w:rPr>
+        <w:t>.</w:t>
+      </w:r>
+      <w:r>
+        <w:t xml:space="preserve"> See screenshot attached below of the associated statistic collect element.</w:t>
+      </w:r>
+    </w:p>
+    <w:p/>
+    <w:p>
+      <w:r>
+        <w:rPr>
+          <w:noProof/>
+          <w:lang w:val="en-GB" w:eastAsia="en-GB"/>
+        </w:rPr>
+        <w:lastRenderedPageBreak/>
+        <w:drawing>
+          <wp:inline distT="0" distB="0" distL="0" distR="0" wp14:anchorId="1F30D531" wp14:editId="64B2E242">
+            <wp:extent cx="5943600" cy="3566160"/>
+            <wp:effectExtent l="0" t="0" r="0" b="0"/>
+            <wp:docPr id="8" name="Picture 8"/>
+            <wp:cNvGraphicFramePr>
+              <a:graphicFrameLocks xmlns:a="http://schemas.openxmlformats.org/drawingml/2006/main" noChangeAspect="1"/>
+            </wp:cNvGraphicFramePr>
+            <a:graphic xmlns:a="http://schemas.openxmlformats.org/drawingml/2006/main">
+              <a:graphicData uri="http://schemas.openxmlformats.org/drawingml/2006/picture">
+                <pic:pic xmlns:pic="http://schemas.openxmlformats.org/drawingml/2006/picture">
+                  <pic:nvPicPr>
+                    <pic:cNvPr id="0" name=""/>
+                    <pic:cNvPicPr/>
+                  </pic:nvPicPr>
+                  <pic:blipFill>
+                    <a:blip r:embed="rId18"/>
+                    <a:stretch>
+                      <a:fillRect/>
+                    </a:stretch>
+                  </pic:blipFill>
+                  <pic:spPr>
+                    <a:xfrm>
+                      <a:off x="0" y="0"/>
+                      <a:ext cx="5943600" cy="3566160"/>
+                    </a:xfrm>
+                    <a:prstGeom prst="rect">
+                      <a:avLst/>
+                    </a:prstGeom>
+                  </pic:spPr>
+                </pic:pic>
+              </a:graphicData>
+            </a:graphic>
+          </wp:inline>
+        </w:drawing>
+      </w:r>
+    </w:p>
+    <w:p/>
     <w:p/>
     <w:p/>
     <w:sectPr>
       <w:pgSz w:w="15840" w:h="12240" w:orient="landscape"/>
-      <w:pgMar w:top="1440" w:right="1440" w:bottom="1440" w:left="1440" w:header="720" w:footer="720" w:gutter="0"/>
+      <w:pgMar w:top="720" w:right="720" w:bottom="720" w:left="720" w:header="720" w:footer="720" w:gutter="0"/>
       <w:cols w:space="720"/>
       <w:docGrid w:linePitch="360"/>
     </w:sectPr>
@@ -2049,6 +2614,25 @@
       <w:szCs w:val="16"/>
     </w:rPr>
   </w:style>
+  <w:style w:type="table" w:styleId="TableGrid">
+    <w:name w:val="Table Grid"/>
+    <w:basedOn w:val="TableNormal"/>
+    <w:uiPriority w:val="59"/>
+    <w:rsid w:val="00D5550B"/>
+    <w:pPr>
+      <w:spacing w:after="0" w:line="240" w:lineRule="auto"/>
+    </w:pPr>
+    <w:tblPr>
+      <w:tblBorders>
+        <w:top w:val="single" w:sz="4" w:space="0" w:color="auto"/>
+        <w:left w:val="single" w:sz="4" w:space="0" w:color="auto"/>
+        <w:bottom w:val="single" w:sz="4" w:space="0" w:color="auto"/>
+        <w:right w:val="single" w:sz="4" w:space="0" w:color="auto"/>
+        <w:insideH w:val="single" w:sz="4" w:space="0" w:color="auto"/>
+        <w:insideV w:val="single" w:sz="4" w:space="0" w:color="auto"/>
+      </w:tblBorders>
+    </w:tblPr>
+  </w:style>
 </w:styles>
 </file>
 
@@ -2279,6 +2863,25 @@
       <w:sz w:val="16"/>
       <w:szCs w:val="16"/>
     </w:rPr>
+  </w:style>
+  <w:style w:type="table" w:styleId="TableGrid">
+    <w:name w:val="Table Grid"/>
+    <w:basedOn w:val="TableNormal"/>
+    <w:uiPriority w:val="59"/>
+    <w:rsid w:val="00D5550B"/>
+    <w:pPr>
+      <w:spacing w:after="0" w:line="240" w:lineRule="auto"/>
+    </w:pPr>
+    <w:tblPr>
+      <w:tblBorders>
+        <w:top w:val="single" w:sz="4" w:space="0" w:color="auto"/>
+        <w:left w:val="single" w:sz="4" w:space="0" w:color="auto"/>
+        <w:bottom w:val="single" w:sz="4" w:space="0" w:color="auto"/>
+        <w:right w:val="single" w:sz="4" w:space="0" w:color="auto"/>
+        <w:insideH w:val="single" w:sz="4" w:space="0" w:color="auto"/>
+        <w:insideV w:val="single" w:sz="4" w:space="0" w:color="auto"/>
+      </w:tblBorders>
+    </w:tblPr>
   </w:style>
 </w:styles>
 </file>

</xml_diff>